<commit_message>
Lab 7 quase feito, falta 5f e 5g
</commit_message>
<xml_diff>
--- a/03_Trabalhos/CSI_Relatorio_TPF.docx
+++ b/03_Trabalhos/CSI_Relatorio_TPF.docx
@@ -1577,7 +1577,7 @@
                 <w:noProof/>
                 <w:webHidden/>
               </w:rPr>
-              <w:t>4</w:t>
+              <w:t>5</w:t>
             </w:r>
             <w:r>
               <w:rPr>
@@ -1679,7 +1679,7 @@
                 <w:noProof/>
                 <w:webHidden/>
               </w:rPr>
-              <w:t>4</w:t>
+              <w:t>5</w:t>
             </w:r>
             <w:r>
               <w:rPr>
@@ -1781,7 +1781,7 @@
                 <w:noProof/>
                 <w:webHidden/>
               </w:rPr>
-              <w:t>4</w:t>
+              <w:t>6</w:t>
             </w:r>
             <w:r>
               <w:rPr>
@@ -1883,7 +1883,7 @@
                 <w:noProof/>
                 <w:webHidden/>
               </w:rPr>
-              <w:t>4</w:t>
+              <w:t>7</w:t>
             </w:r>
             <w:r>
               <w:rPr>
@@ -1985,7 +1985,7 @@
                 <w:noProof/>
                 <w:webHidden/>
               </w:rPr>
-              <w:t>4</w:t>
+              <w:t>7</w:t>
             </w:r>
             <w:r>
               <w:rPr>
@@ -2087,7 +2087,7 @@
                 <w:noProof/>
                 <w:webHidden/>
               </w:rPr>
-              <w:t>4</w:t>
+              <w:t>8</w:t>
             </w:r>
             <w:r>
               <w:rPr>
@@ -2174,22 +2174,17 @@
                 <w:noProof/>
                 <w:webHidden/>
               </w:rPr>
-            </w:r>
-            <w:r>
-              <w:rPr>
-                <w:rFonts w:ascii="Times New Roman" w:hAnsi="Times New Roman" w:cs="Times New Roman"/>
-                <w:noProof/>
-                <w:webHidden/>
-              </w:rPr>
               <w:fldChar w:fldCharType="separate"/>
             </w:r>
             <w:r>
               <w:rPr>
                 <w:rFonts w:ascii="Times New Roman" w:hAnsi="Times New Roman" w:cs="Times New Roman"/>
+                <w:b/>
+                <w:bCs/>
                 <w:noProof/>
                 <w:webHidden/>
               </w:rPr>
-              <w:t>4</w:t>
+              <w:t>Erro! Marcador não definido.</w:t>
             </w:r>
             <w:r>
               <w:rPr>
@@ -2291,7 +2286,7 @@
                 <w:noProof/>
                 <w:webHidden/>
               </w:rPr>
-              <w:t>4</w:t>
+              <w:t>9</w:t>
             </w:r>
             <w:r>
               <w:rPr>
@@ -2393,7 +2388,7 @@
                 <w:noProof/>
                 <w:webHidden/>
               </w:rPr>
-              <w:t>4</w:t>
+              <w:t>10</w:t>
             </w:r>
             <w:r>
               <w:rPr>
@@ -2480,22 +2475,17 @@
                 <w:noProof/>
                 <w:webHidden/>
               </w:rPr>
-            </w:r>
-            <w:r>
-              <w:rPr>
-                <w:rFonts w:ascii="Times New Roman" w:hAnsi="Times New Roman" w:cs="Times New Roman"/>
-                <w:noProof/>
-                <w:webHidden/>
-              </w:rPr>
               <w:fldChar w:fldCharType="separate"/>
             </w:r>
             <w:r>
               <w:rPr>
                 <w:rFonts w:ascii="Times New Roman" w:hAnsi="Times New Roman" w:cs="Times New Roman"/>
+                <w:b/>
+                <w:bCs/>
                 <w:noProof/>
                 <w:webHidden/>
               </w:rPr>
-              <w:t>4</w:t>
+              <w:t>Erro! Marcador não definido.</w:t>
             </w:r>
             <w:r>
               <w:rPr>
@@ -2597,7 +2587,7 @@
                 <w:noProof/>
                 <w:webHidden/>
               </w:rPr>
-              <w:t>4</w:t>
+              <w:t>13</w:t>
             </w:r>
             <w:r>
               <w:rPr>
@@ -2697,7 +2687,7 @@
                 <w:noProof/>
                 <w:webHidden/>
               </w:rPr>
-              <w:t>4</w:t>
+              <w:t>14</w:t>
             </w:r>
             <w:r>
               <w:rPr>

</xml_diff>